<commit_message>
Added Spaces and test map
</commit_message>
<xml_diff>
--- a/Game Design.docx
+++ b/Game Design.docx
@@ -1705,6 +1705,31 @@
           <w:szCs w:val="24"/>
           <w:lang w:val="en-US"/>
         </w:rPr>
+        <w:t>Profiles</w:t>
+      </w:r>
+    </w:p>
+    <w:p>
+      <w:pPr>
+        <w:pStyle w:val="PargrafodaLista"/>
+        <w:numPr>
+          <w:ilvl w:val="0"/>
+          <w:numId w:val="14"/>
+        </w:numPr>
+        <w:jc w:val="both"/>
+        <w:rPr>
+          <w:rFonts w:ascii="Times New Roman" w:hAnsi="Times New Roman" w:cs="Times New Roman"/>
+          <w:sz w:val="24"/>
+          <w:szCs w:val="24"/>
+          <w:lang w:val="en-US"/>
+        </w:rPr>
+      </w:pPr>
+      <w:r>
+        <w:rPr>
+          <w:rFonts w:ascii="Times New Roman" w:hAnsi="Times New Roman" w:cs="Times New Roman"/>
+          <w:sz w:val="24"/>
+          <w:szCs w:val="24"/>
+          <w:lang w:val="en-US"/>
+        </w:rPr>
         <w:t>Options</w:t>
       </w:r>
     </w:p>
@@ -2799,26 +2824,35 @@
           <w:szCs w:val="24"/>
           <w:lang w:val="en-US"/>
         </w:rPr>
+        <w:tab/>
+      </w:r>
+      <w:r>
+        <w:rPr>
+          <w:rFonts w:ascii="Times New Roman" w:hAnsi="Times New Roman" w:cs="Times New Roman"/>
+          <w:sz w:val="24"/>
+          <w:szCs w:val="24"/>
+          <w:lang w:val="en-US"/>
+        </w:rPr>
+        <w:t xml:space="preserve">The curse can be cured by another player (with an item or by </w:t>
+      </w:r>
+      <w:r>
+        <w:rPr>
+          <w:rFonts w:ascii="Times New Roman" w:hAnsi="Times New Roman" w:cs="Times New Roman"/>
+          <w:sz w:val="24"/>
+          <w:szCs w:val="24"/>
+          <w:lang w:val="en-US"/>
+        </w:rPr>
+        <w:t xml:space="preserve">paying when his on top of the space). If a player is on top of the space </w:t>
+      </w:r>
+      <w:r>
+        <w:rPr>
+          <w:rFonts w:ascii="Times New Roman" w:hAnsi="Times New Roman" w:cs="Times New Roman"/>
+          <w:sz w:val="24"/>
+          <w:szCs w:val="24"/>
+          <w:lang w:val="en-US"/>
+        </w:rPr>
         <w:lastRenderedPageBreak/>
-        <w:tab/>
-      </w:r>
-      <w:r>
-        <w:rPr>
-          <w:rFonts w:ascii="Times New Roman" w:hAnsi="Times New Roman" w:cs="Times New Roman"/>
-          <w:sz w:val="24"/>
-          <w:szCs w:val="24"/>
-          <w:lang w:val="en-US"/>
-        </w:rPr>
-        <w:t xml:space="preserve">The curse can be cured by another player (with an item or by </w:t>
-      </w:r>
-      <w:r>
-        <w:rPr>
-          <w:rFonts w:ascii="Times New Roman" w:hAnsi="Times New Roman" w:cs="Times New Roman"/>
-          <w:sz w:val="24"/>
-          <w:szCs w:val="24"/>
-          <w:lang w:val="en-US"/>
-        </w:rPr>
-        <w:t>paying when his on top of the space). If a player is on top of the space when it falls, he falls with it, lose some coins and is teleported to another location (loses a heart if playing with Health Mode). Spaces come</w:t>
+        <w:t>when it falls, he falls with it, lose some coins and is teleported to another location (loses a heart if playing with Health Mode). Spaces come</w:t>
       </w:r>
       <w:r>
         <w:rPr>

</xml_diff>